<commit_message>
add executive ret2csu program and try to learn it
</commit_message>
<xml_diff>
--- a/ROP实验报告.docx
+++ b/ROP实验报告.docx
@@ -230,8 +230,18 @@
           <w:b/>
           <w:bCs/>
         </w:rPr>
-        <w:t>下载并链接checksec</w:t>
-      </w:r>
+        <w:t>下载并链接</w:t>
+      </w:r>
+      <w:proofErr w:type="spellStart"/>
+      <w:r>
+        <w:rPr>
+          <w:rFonts w:hint="eastAsia"/>
+          <w:b/>
+          <w:bCs/>
+        </w:rPr>
+        <w:t>checksec</w:t>
+      </w:r>
+      <w:proofErr w:type="spellEnd"/>
     </w:p>
     <w:p>
       <w:pPr>
@@ -329,8 +339,18 @@
           <w:b/>
           <w:bCs/>
         </w:rPr>
-        <w:t>运行checksec</w:t>
-      </w:r>
+        <w:t>运行</w:t>
+      </w:r>
+      <w:proofErr w:type="spellStart"/>
+      <w:r>
+        <w:rPr>
+          <w:rFonts w:hint="eastAsia"/>
+          <w:b/>
+          <w:bCs/>
+        </w:rPr>
+        <w:t>checksec</w:t>
+      </w:r>
+      <w:proofErr w:type="spellEnd"/>
     </w:p>
     <w:p>
       <w:pPr>
@@ -542,7 +562,25 @@
           <w:b/>
           <w:bCs/>
         </w:rPr>
-        <w:t>查看汇编的地址内容，计算出input和secretcode的相对距离</w:t>
+        <w:t>查看汇编的地址内容，计算出input和</w:t>
+      </w:r>
+      <w:proofErr w:type="spellStart"/>
+      <w:r>
+        <w:rPr>
+          <w:rFonts w:hint="eastAsia"/>
+          <w:b/>
+          <w:bCs/>
+        </w:rPr>
+        <w:t>secretcode</w:t>
+      </w:r>
+      <w:proofErr w:type="spellEnd"/>
+      <w:r>
+        <w:rPr>
+          <w:rFonts w:hint="eastAsia"/>
+          <w:b/>
+          <w:bCs/>
+        </w:rPr>
+        <w:t>的相对距离</w:t>
       </w:r>
     </w:p>
     <w:p>
@@ -607,7 +645,25 @@
           <w:b/>
           <w:bCs/>
         </w:rPr>
-        <w:t>查看栈长如图：</w:t>
+        <w:t>查看</w:t>
+      </w:r>
+      <w:proofErr w:type="gramStart"/>
+      <w:r>
+        <w:rPr>
+          <w:rFonts w:hint="eastAsia"/>
+          <w:b/>
+          <w:bCs/>
+        </w:rPr>
+        <w:t>栈</w:t>
+      </w:r>
+      <w:proofErr w:type="gramEnd"/>
+      <w:r>
+        <w:rPr>
+          <w:rFonts w:hint="eastAsia"/>
+          <w:b/>
+          <w:bCs/>
+        </w:rPr>
+        <w:t>长如图：</w:t>
       </w:r>
     </w:p>
     <w:p>
@@ -839,7 +895,17 @@
           <w:bCs/>
           <w:szCs w:val="21"/>
         </w:rPr>
-        <w:t>使用checks</w:t>
+        <w:t>使用</w:t>
+      </w:r>
+      <w:proofErr w:type="spellStart"/>
+      <w:r>
+        <w:rPr>
+          <w:rFonts w:hint="eastAsia"/>
+          <w:b/>
+          <w:bCs/>
+          <w:szCs w:val="21"/>
+        </w:rPr>
+        <w:t>checks</w:t>
       </w:r>
       <w:r>
         <w:rPr>
@@ -849,6 +915,7 @@
         </w:rPr>
         <w:t>ec</w:t>
       </w:r>
+      <w:proofErr w:type="spellEnd"/>
       <w:r>
         <w:rPr>
           <w:rFonts w:hint="eastAsia"/>
@@ -1300,7 +1367,27 @@
           <w:szCs w:val="21"/>
         </w:rPr>
         <w:lastRenderedPageBreak/>
-        <w:t>使用pwndbg后，可见buf</w:t>
+        <w:t>使用</w:t>
+      </w:r>
+      <w:proofErr w:type="spellStart"/>
+      <w:r>
+        <w:rPr>
+          <w:rFonts w:hint="eastAsia"/>
+          <w:b/>
+          <w:bCs/>
+          <w:szCs w:val="21"/>
+        </w:rPr>
+        <w:t>pwndbg</w:t>
+      </w:r>
+      <w:proofErr w:type="spellEnd"/>
+      <w:r>
+        <w:rPr>
+          <w:rFonts w:hint="eastAsia"/>
+          <w:b/>
+          <w:bCs/>
+          <w:szCs w:val="21"/>
+        </w:rPr>
+        <w:t>后，可见buf</w:t>
       </w:r>
       <w:r>
         <w:rPr>
@@ -1434,7 +1521,6 @@
         <w:widowControl/>
         <w:jc w:val="left"/>
         <w:rPr>
-          <w:rFonts w:hint="eastAsia"/>
           <w:b/>
           <w:bCs/>
           <w:szCs w:val="21"/>
@@ -1524,7 +1610,6 @@
         <w:widowControl/>
         <w:jc w:val="left"/>
         <w:rPr>
-          <w:rFonts w:hint="eastAsia"/>
           <w:b/>
           <w:bCs/>
           <w:szCs w:val="21"/>
@@ -1629,6 +1714,7 @@
         </w:rPr>
         <w:t>的系统内核，自动将.</w:t>
       </w:r>
+      <w:proofErr w:type="spellStart"/>
       <w:r>
         <w:rPr>
           <w:b/>
@@ -1637,14 +1723,26 @@
         </w:rPr>
         <w:t>bss</w:t>
       </w:r>
-      <w:r>
-        <w:rPr>
-          <w:rFonts w:hint="eastAsia"/>
-          <w:b/>
-          <w:bCs/>
-          <w:szCs w:val="21"/>
-        </w:rPr>
-        <w:t>段保护了，因此攻击失败</w:t>
+      <w:proofErr w:type="spellEnd"/>
+      <w:proofErr w:type="gramStart"/>
+      <w:r>
+        <w:rPr>
+          <w:rFonts w:hint="eastAsia"/>
+          <w:b/>
+          <w:bCs/>
+          <w:szCs w:val="21"/>
+        </w:rPr>
+        <w:t>段保护</w:t>
+      </w:r>
+      <w:proofErr w:type="gramEnd"/>
+      <w:r>
+        <w:rPr>
+          <w:rFonts w:hint="eastAsia"/>
+          <w:b/>
+          <w:bCs/>
+          <w:szCs w:val="21"/>
+        </w:rPr>
+        <w:t>了，因此攻击失败</w:t>
       </w:r>
     </w:p>
     <w:p>
@@ -1719,14 +1817,25 @@
         </w:rPr>
         <w:t>首先进行</w:t>
       </w:r>
-      <w:r>
-        <w:rPr>
-          <w:rFonts w:hint="eastAsia"/>
-          <w:b/>
-          <w:bCs/>
-          <w:szCs w:val="21"/>
-        </w:rPr>
-        <w:t>checksec分析，可见NX保护开启</w:t>
+      <w:proofErr w:type="spellStart"/>
+      <w:r>
+        <w:rPr>
+          <w:rFonts w:hint="eastAsia"/>
+          <w:b/>
+          <w:bCs/>
+          <w:szCs w:val="21"/>
+        </w:rPr>
+        <w:t>checksec</w:t>
+      </w:r>
+      <w:proofErr w:type="spellEnd"/>
+      <w:r>
+        <w:rPr>
+          <w:rFonts w:hint="eastAsia"/>
+          <w:b/>
+          <w:bCs/>
+          <w:szCs w:val="21"/>
+        </w:rPr>
+        <w:t>分析，可见NX保护开启</w:t>
       </w:r>
     </w:p>
     <w:p>
@@ -1878,16 +1987,46 @@
           <w:bCs/>
           <w:szCs w:val="21"/>
         </w:rPr>
-        <w:t>在string的subview中可见/</w:t>
-      </w:r>
-      <w:r>
-        <w:rPr>
-          <w:b/>
-          <w:bCs/>
-          <w:szCs w:val="21"/>
-        </w:rPr>
-        <w:t>bin/sh</w:t>
-      </w:r>
+        <w:t>在string的</w:t>
+      </w:r>
+      <w:proofErr w:type="spellStart"/>
+      <w:r>
+        <w:rPr>
+          <w:rFonts w:hint="eastAsia"/>
+          <w:b/>
+          <w:bCs/>
+          <w:szCs w:val="21"/>
+        </w:rPr>
+        <w:t>subview</w:t>
+      </w:r>
+      <w:proofErr w:type="spellEnd"/>
+      <w:r>
+        <w:rPr>
+          <w:rFonts w:hint="eastAsia"/>
+          <w:b/>
+          <w:bCs/>
+          <w:szCs w:val="21"/>
+        </w:rPr>
+        <w:t>中可见/</w:t>
+      </w:r>
+      <w:r>
+        <w:rPr>
+          <w:b/>
+          <w:bCs/>
+          <w:szCs w:val="21"/>
+        </w:rPr>
+        <w:t>bin/</w:t>
+      </w:r>
+      <w:proofErr w:type="spellStart"/>
+      <w:r>
+        <w:rPr>
+          <w:b/>
+          <w:bCs/>
+          <w:szCs w:val="21"/>
+        </w:rPr>
+        <w:t>sh</w:t>
+      </w:r>
+      <w:proofErr w:type="spellEnd"/>
       <w:r>
         <w:rPr>
           <w:rFonts w:hint="eastAsia"/>
@@ -1966,7 +2105,27 @@
           <w:bCs/>
           <w:szCs w:val="21"/>
         </w:rPr>
-        <w:t>使用ROPgadget寻找可用代码片段</w:t>
+        <w:t>使用</w:t>
+      </w:r>
+      <w:proofErr w:type="spellStart"/>
+      <w:r>
+        <w:rPr>
+          <w:rFonts w:hint="eastAsia"/>
+          <w:b/>
+          <w:bCs/>
+          <w:szCs w:val="21"/>
+        </w:rPr>
+        <w:t>ROPgadget</w:t>
+      </w:r>
+      <w:proofErr w:type="spellEnd"/>
+      <w:r>
+        <w:rPr>
+          <w:rFonts w:hint="eastAsia"/>
+          <w:b/>
+          <w:bCs/>
+          <w:szCs w:val="21"/>
+        </w:rPr>
+        <w:t>寻找可用代码片段</w:t>
       </w:r>
     </w:p>
     <w:p>
@@ -2036,7 +2195,6 @@
         <w:widowControl/>
         <w:jc w:val="left"/>
         <w:rPr>
-          <w:rFonts w:hint="eastAsia"/>
           <w:b/>
           <w:bCs/>
           <w:szCs w:val="21"/>
@@ -2131,64 +2289,218 @@
           <w:bCs/>
           <w:szCs w:val="21"/>
         </w:rPr>
-        <w:t>0x080bb196 : pop eax ; ret</w:t>
-      </w:r>
-    </w:p>
-    <w:p>
-      <w:pPr>
-        <w:widowControl/>
-        <w:jc w:val="left"/>
-        <w:rPr>
-          <w:b/>
-          <w:bCs/>
-          <w:szCs w:val="21"/>
-        </w:rPr>
-      </w:pPr>
-      <w:r>
-        <w:rPr>
-          <w:b/>
-          <w:bCs/>
-          <w:szCs w:val="21"/>
-        </w:rPr>
-        <w:t>0x0806eb90 : pop edx ; pop ecx ; pop ebx ; ret</w:t>
-      </w:r>
-    </w:p>
-    <w:p>
-      <w:pPr>
-        <w:widowControl/>
-        <w:jc w:val="left"/>
-        <w:rPr>
-          <w:b/>
-          <w:bCs/>
-          <w:szCs w:val="21"/>
-        </w:rPr>
-      </w:pPr>
-      <w:r>
-        <w:rPr>
-          <w:b/>
-          <w:bCs/>
-          <w:szCs w:val="21"/>
-        </w:rPr>
-        <w:t>0x080be408 : /bin/sh</w:t>
-      </w:r>
-    </w:p>
-    <w:p>
-      <w:pPr>
-        <w:widowControl/>
-        <w:jc w:val="left"/>
-        <w:rPr>
-          <w:b/>
-          <w:bCs/>
-          <w:szCs w:val="21"/>
-        </w:rPr>
-      </w:pPr>
-      <w:r>
-        <w:rPr>
-          <w:b/>
-          <w:bCs/>
-          <w:szCs w:val="21"/>
-        </w:rPr>
-        <w:t>0x08049421 : int 0x80</w:t>
+        <w:t>0x080bb</w:t>
+      </w:r>
+      <w:proofErr w:type="gramStart"/>
+      <w:r>
+        <w:rPr>
+          <w:b/>
+          <w:bCs/>
+          <w:szCs w:val="21"/>
+        </w:rPr>
+        <w:t>196 :</w:t>
+      </w:r>
+      <w:proofErr w:type="gramEnd"/>
+      <w:r>
+        <w:rPr>
+          <w:b/>
+          <w:bCs/>
+          <w:szCs w:val="21"/>
+        </w:rPr>
+        <w:t xml:space="preserve"> pop </w:t>
+      </w:r>
+      <w:proofErr w:type="spellStart"/>
+      <w:r>
+        <w:rPr>
+          <w:b/>
+          <w:bCs/>
+          <w:szCs w:val="21"/>
+        </w:rPr>
+        <w:t>eax</w:t>
+      </w:r>
+      <w:proofErr w:type="spellEnd"/>
+      <w:r>
+        <w:rPr>
+          <w:b/>
+          <w:bCs/>
+          <w:szCs w:val="21"/>
+        </w:rPr>
+        <w:t xml:space="preserve"> ; ret</w:t>
+      </w:r>
+    </w:p>
+    <w:p>
+      <w:pPr>
+        <w:widowControl/>
+        <w:jc w:val="left"/>
+        <w:rPr>
+          <w:b/>
+          <w:bCs/>
+          <w:szCs w:val="21"/>
+        </w:rPr>
+      </w:pPr>
+      <w:r>
+        <w:rPr>
+          <w:b/>
+          <w:bCs/>
+          <w:szCs w:val="21"/>
+        </w:rPr>
+        <w:t>0x0806eb</w:t>
+      </w:r>
+      <w:proofErr w:type="gramStart"/>
+      <w:r>
+        <w:rPr>
+          <w:b/>
+          <w:bCs/>
+          <w:szCs w:val="21"/>
+        </w:rPr>
+        <w:t>90 :</w:t>
+      </w:r>
+      <w:proofErr w:type="gramEnd"/>
+      <w:r>
+        <w:rPr>
+          <w:b/>
+          <w:bCs/>
+          <w:szCs w:val="21"/>
+        </w:rPr>
+        <w:t xml:space="preserve"> pop </w:t>
+      </w:r>
+      <w:proofErr w:type="spellStart"/>
+      <w:r>
+        <w:rPr>
+          <w:b/>
+          <w:bCs/>
+          <w:szCs w:val="21"/>
+        </w:rPr>
+        <w:t>edx</w:t>
+      </w:r>
+      <w:proofErr w:type="spellEnd"/>
+      <w:r>
+        <w:rPr>
+          <w:b/>
+          <w:bCs/>
+          <w:szCs w:val="21"/>
+        </w:rPr>
+        <w:t xml:space="preserve"> ; pop </w:t>
+      </w:r>
+      <w:proofErr w:type="spellStart"/>
+      <w:r>
+        <w:rPr>
+          <w:b/>
+          <w:bCs/>
+          <w:szCs w:val="21"/>
+        </w:rPr>
+        <w:t>ecx</w:t>
+      </w:r>
+      <w:proofErr w:type="spellEnd"/>
+      <w:r>
+        <w:rPr>
+          <w:b/>
+          <w:bCs/>
+          <w:szCs w:val="21"/>
+        </w:rPr>
+        <w:t xml:space="preserve"> ; pop </w:t>
+      </w:r>
+      <w:proofErr w:type="spellStart"/>
+      <w:r>
+        <w:rPr>
+          <w:b/>
+          <w:bCs/>
+          <w:szCs w:val="21"/>
+        </w:rPr>
+        <w:t>ebx</w:t>
+      </w:r>
+      <w:proofErr w:type="spellEnd"/>
+      <w:r>
+        <w:rPr>
+          <w:b/>
+          <w:bCs/>
+          <w:szCs w:val="21"/>
+        </w:rPr>
+        <w:t xml:space="preserve"> ; ret</w:t>
+      </w:r>
+    </w:p>
+    <w:p>
+      <w:pPr>
+        <w:widowControl/>
+        <w:jc w:val="left"/>
+        <w:rPr>
+          <w:b/>
+          <w:bCs/>
+          <w:szCs w:val="21"/>
+        </w:rPr>
+      </w:pPr>
+      <w:r>
+        <w:rPr>
+          <w:b/>
+          <w:bCs/>
+          <w:szCs w:val="21"/>
+        </w:rPr>
+        <w:t>0x080be</w:t>
+      </w:r>
+      <w:proofErr w:type="gramStart"/>
+      <w:r>
+        <w:rPr>
+          <w:b/>
+          <w:bCs/>
+          <w:szCs w:val="21"/>
+        </w:rPr>
+        <w:t>408 :</w:t>
+      </w:r>
+      <w:proofErr w:type="gramEnd"/>
+      <w:r>
+        <w:rPr>
+          <w:b/>
+          <w:bCs/>
+          <w:szCs w:val="21"/>
+        </w:rPr>
+        <w:t xml:space="preserve"> /bin/</w:t>
+      </w:r>
+      <w:proofErr w:type="spellStart"/>
+      <w:r>
+        <w:rPr>
+          <w:b/>
+          <w:bCs/>
+          <w:szCs w:val="21"/>
+        </w:rPr>
+        <w:t>sh</w:t>
+      </w:r>
+      <w:proofErr w:type="spellEnd"/>
+    </w:p>
+    <w:p>
+      <w:pPr>
+        <w:widowControl/>
+        <w:jc w:val="left"/>
+        <w:rPr>
+          <w:b/>
+          <w:bCs/>
+          <w:szCs w:val="21"/>
+        </w:rPr>
+      </w:pPr>
+      <w:r>
+        <w:rPr>
+          <w:b/>
+          <w:bCs/>
+          <w:szCs w:val="21"/>
+        </w:rPr>
+        <w:t>0x</w:t>
+      </w:r>
+      <w:proofErr w:type="gramStart"/>
+      <w:r>
+        <w:rPr>
+          <w:b/>
+          <w:bCs/>
+          <w:szCs w:val="21"/>
+        </w:rPr>
+        <w:t>08049421 :</w:t>
+      </w:r>
+      <w:proofErr w:type="gramEnd"/>
+      <w:r>
+        <w:rPr>
+          <w:b/>
+          <w:bCs/>
+          <w:szCs w:val="21"/>
+        </w:rPr>
+        <w:t xml:space="preserve"> int 0x80</w:t>
       </w:r>
     </w:p>
     <w:p>
@@ -2380,7 +2692,27 @@
           <w:bCs/>
           <w:szCs w:val="21"/>
         </w:rPr>
-        <w:t>同样是首先使用checksec进行保护模式的检测</w:t>
+        <w:t>同样是首先使用</w:t>
+      </w:r>
+      <w:proofErr w:type="spellStart"/>
+      <w:r>
+        <w:rPr>
+          <w:rFonts w:hint="eastAsia"/>
+          <w:b/>
+          <w:bCs/>
+          <w:szCs w:val="21"/>
+        </w:rPr>
+        <w:t>checksec</w:t>
+      </w:r>
+      <w:proofErr w:type="spellEnd"/>
+      <w:r>
+        <w:rPr>
+          <w:rFonts w:hint="eastAsia"/>
+          <w:b/>
+          <w:bCs/>
+          <w:szCs w:val="21"/>
+        </w:rPr>
+        <w:t>进行保护模式的检测</w:t>
       </w:r>
     </w:p>
     <w:p>
@@ -2541,13 +2873,59 @@
         </w:rPr>
         <w:t>这次实验首先使用</w:t>
       </w:r>
-      <w:r>
-        <w:rPr>
-          <w:b/>
-          <w:bCs/>
-          <w:szCs w:val="21"/>
-        </w:rPr>
-        <w:t>ROPgadget来寻找’/bin/sh’</w:t>
+      <w:proofErr w:type="spellStart"/>
+      <w:r>
+        <w:rPr>
+          <w:b/>
+          <w:bCs/>
+          <w:szCs w:val="21"/>
+        </w:rPr>
+        <w:t>ROPgadget</w:t>
+      </w:r>
+      <w:proofErr w:type="spellEnd"/>
+      <w:r>
+        <w:rPr>
+          <w:b/>
+          <w:bCs/>
+          <w:szCs w:val="21"/>
+        </w:rPr>
+        <w:t>来寻找</w:t>
+      </w:r>
+      <w:proofErr w:type="gramStart"/>
+      <w:r>
+        <w:rPr>
+          <w:b/>
+          <w:bCs/>
+          <w:szCs w:val="21"/>
+        </w:rPr>
+        <w:t>’</w:t>
+      </w:r>
+      <w:proofErr w:type="gramEnd"/>
+      <w:r>
+        <w:rPr>
+          <w:b/>
+          <w:bCs/>
+          <w:szCs w:val="21"/>
+        </w:rPr>
+        <w:t>/bin/</w:t>
+      </w:r>
+      <w:proofErr w:type="spellStart"/>
+      <w:r>
+        <w:rPr>
+          <w:b/>
+          <w:bCs/>
+          <w:szCs w:val="21"/>
+        </w:rPr>
+        <w:t>sh</w:t>
+      </w:r>
+      <w:proofErr w:type="spellEnd"/>
+      <w:r>
+        <w:rPr>
+          <w:b/>
+          <w:bCs/>
+          <w:szCs w:val="21"/>
+        </w:rPr>
+        <w:t>’</w:t>
       </w:r>
     </w:p>
     <w:p>
@@ -2606,7 +2984,6 @@
         <w:widowControl/>
         <w:jc w:val="left"/>
         <w:rPr>
-          <w:rFonts w:hint="eastAsia"/>
           <w:b/>
           <w:bCs/>
           <w:szCs w:val="21"/>
@@ -2737,7 +3114,25 @@
           <w:bCs/>
           <w:szCs w:val="21"/>
         </w:rPr>
-        <w:t xml:space="preserve">0x08048720 : </w:t>
+        <w:t>0x</w:t>
+      </w:r>
+      <w:proofErr w:type="gramStart"/>
+      <w:r>
+        <w:rPr>
+          <w:b/>
+          <w:bCs/>
+          <w:szCs w:val="21"/>
+        </w:rPr>
+        <w:t>08048720 :</w:t>
+      </w:r>
+      <w:proofErr w:type="gramEnd"/>
+      <w:r>
+        <w:rPr>
+          <w:b/>
+          <w:bCs/>
+          <w:szCs w:val="21"/>
+        </w:rPr>
+        <w:t xml:space="preserve"> </w:t>
       </w:r>
       <w:r>
         <w:rPr>
@@ -2753,8 +3148,18 @@
           <w:bCs/>
           <w:szCs w:val="21"/>
         </w:rPr>
-        <w:t>/bin/sh</w:t>
-      </w:r>
+        <w:t>/bin/</w:t>
+      </w:r>
+      <w:proofErr w:type="spellStart"/>
+      <w:r>
+        <w:rPr>
+          <w:b/>
+          <w:bCs/>
+          <w:szCs w:val="21"/>
+        </w:rPr>
+        <w:t>sh</w:t>
+      </w:r>
+      <w:proofErr w:type="spellEnd"/>
       <w:r>
         <w:rPr>
           <w:b/>
@@ -2906,7 +3311,6 @@
         <w:widowControl/>
         <w:jc w:val="left"/>
         <w:rPr>
-          <w:rFonts w:hint="eastAsia"/>
           <w:b/>
           <w:bCs/>
           <w:szCs w:val="21"/>
@@ -2952,6 +3356,268 @@
           </wp:inline>
         </w:drawing>
       </w:r>
+    </w:p>
+    <w:p>
+      <w:pPr>
+        <w:widowControl/>
+        <w:jc w:val="left"/>
+        <w:rPr>
+          <w:b/>
+          <w:bCs/>
+          <w:sz w:val="44"/>
+          <w:szCs w:val="44"/>
+        </w:rPr>
+      </w:pPr>
+    </w:p>
+    <w:p>
+      <w:pPr>
+        <w:widowControl/>
+        <w:jc w:val="left"/>
+        <w:rPr>
+          <w:b/>
+          <w:bCs/>
+          <w:sz w:val="44"/>
+          <w:szCs w:val="44"/>
+        </w:rPr>
+      </w:pPr>
+      <w:r>
+        <w:rPr>
+          <w:b/>
+          <w:bCs/>
+          <w:sz w:val="44"/>
+          <w:szCs w:val="44"/>
+        </w:rPr>
+        <w:t>R</w:t>
+      </w:r>
+      <w:r>
+        <w:rPr>
+          <w:rFonts w:hint="eastAsia"/>
+          <w:b/>
+          <w:bCs/>
+          <w:sz w:val="44"/>
+          <w:szCs w:val="44"/>
+        </w:rPr>
+        <w:t>et</w:t>
+      </w:r>
+      <w:r>
+        <w:rPr>
+          <w:b/>
+          <w:bCs/>
+          <w:sz w:val="44"/>
+          <w:szCs w:val="44"/>
+        </w:rPr>
+        <w:t>2</w:t>
+      </w:r>
+      <w:r>
+        <w:rPr>
+          <w:rFonts w:hint="eastAsia"/>
+          <w:b/>
+          <w:bCs/>
+          <w:sz w:val="44"/>
+          <w:szCs w:val="44"/>
+        </w:rPr>
+        <w:t>csu</w:t>
+      </w:r>
+    </w:p>
+    <w:p>
+      <w:pPr>
+        <w:widowControl/>
+        <w:jc w:val="left"/>
+        <w:rPr>
+          <w:b/>
+          <w:bCs/>
+          <w:szCs w:val="21"/>
+        </w:rPr>
+      </w:pPr>
+      <w:r>
+        <w:rPr>
+          <w:rFonts w:hint="eastAsia"/>
+          <w:b/>
+          <w:bCs/>
+          <w:szCs w:val="21"/>
+        </w:rPr>
+        <w:t>首先查看程序信息：</w:t>
+      </w:r>
+    </w:p>
+    <w:p>
+      <w:pPr>
+        <w:widowControl/>
+        <w:jc w:val="left"/>
+        <w:rPr>
+          <w:b/>
+          <w:bCs/>
+          <w:szCs w:val="21"/>
+        </w:rPr>
+      </w:pPr>
+      <w:r>
+        <w:rPr>
+          <w:noProof/>
+        </w:rPr>
+        <w:drawing>
+          <wp:inline distT="0" distB="0" distL="0" distR="0" wp14:anchorId="3B832159" wp14:editId="47316056">
+            <wp:extent cx="5274310" cy="1132205"/>
+            <wp:effectExtent l="0" t="0" r="2540" b="0"/>
+            <wp:docPr id="17" name="图片 17"/>
+            <wp:cNvGraphicFramePr>
+              <a:graphicFrameLocks xmlns:a="http://schemas.openxmlformats.org/drawingml/2006/main" noChangeAspect="1"/>
+            </wp:cNvGraphicFramePr>
+            <a:graphic xmlns:a="http://schemas.openxmlformats.org/drawingml/2006/main">
+              <a:graphicData uri="http://schemas.openxmlformats.org/drawingml/2006/picture">
+                <pic:pic xmlns:pic="http://schemas.openxmlformats.org/drawingml/2006/picture">
+                  <pic:nvPicPr>
+                    <pic:cNvPr id="1" name=""/>
+                    <pic:cNvPicPr/>
+                  </pic:nvPicPr>
+                  <pic:blipFill>
+                    <a:blip r:embed="rId35"/>
+                    <a:stretch>
+                      <a:fillRect/>
+                    </a:stretch>
+                  </pic:blipFill>
+                  <pic:spPr>
+                    <a:xfrm>
+                      <a:off x="0" y="0"/>
+                      <a:ext cx="5274310" cy="1132205"/>
+                    </a:xfrm>
+                    <a:prstGeom prst="rect">
+                      <a:avLst/>
+                    </a:prstGeom>
+                  </pic:spPr>
+                </pic:pic>
+              </a:graphicData>
+            </a:graphic>
+          </wp:inline>
+        </w:drawing>
+      </w:r>
+    </w:p>
+    <w:p>
+      <w:pPr>
+        <w:widowControl/>
+        <w:jc w:val="left"/>
+        <w:rPr>
+          <w:b/>
+          <w:bCs/>
+          <w:szCs w:val="21"/>
+        </w:rPr>
+      </w:pPr>
+      <w:r>
+        <w:rPr>
+          <w:rFonts w:hint="eastAsia"/>
+          <w:b/>
+          <w:bCs/>
+          <w:szCs w:val="21"/>
+        </w:rPr>
+        <w:t>没有发现</w:t>
+      </w:r>
+      <w:proofErr w:type="gramStart"/>
+      <w:r>
+        <w:rPr>
+          <w:b/>
+          <w:bCs/>
+          <w:szCs w:val="21"/>
+        </w:rPr>
+        <w:t>’</w:t>
+      </w:r>
+      <w:proofErr w:type="gramEnd"/>
+      <w:r>
+        <w:rPr>
+          <w:b/>
+          <w:bCs/>
+          <w:szCs w:val="21"/>
+        </w:rPr>
+        <w:t>/bin/</w:t>
+      </w:r>
+      <w:proofErr w:type="spellStart"/>
+      <w:r>
+        <w:rPr>
+          <w:b/>
+          <w:bCs/>
+          <w:szCs w:val="21"/>
+        </w:rPr>
+        <w:t>sh</w:t>
+      </w:r>
+      <w:proofErr w:type="spellEnd"/>
+      <w:proofErr w:type="gramStart"/>
+      <w:r>
+        <w:rPr>
+          <w:b/>
+          <w:bCs/>
+          <w:szCs w:val="21"/>
+        </w:rPr>
+        <w:t>’</w:t>
+      </w:r>
+      <w:proofErr w:type="gramEnd"/>
+      <w:r>
+        <w:rPr>
+          <w:b/>
+          <w:bCs/>
+          <w:szCs w:val="21"/>
+        </w:rPr>
+        <w:t>:</w:t>
+      </w:r>
+    </w:p>
+    <w:p>
+      <w:pPr>
+        <w:widowControl/>
+        <w:jc w:val="left"/>
+        <w:rPr>
+          <w:b/>
+          <w:bCs/>
+          <w:szCs w:val="21"/>
+        </w:rPr>
+      </w:pPr>
+      <w:r>
+        <w:rPr>
+          <w:noProof/>
+        </w:rPr>
+        <w:drawing>
+          <wp:inline distT="0" distB="0" distL="0" distR="0" wp14:anchorId="5EB9FAA1" wp14:editId="53911EF4">
+            <wp:extent cx="5274310" cy="527050"/>
+            <wp:effectExtent l="0" t="0" r="2540" b="6350"/>
+            <wp:docPr id="22" name="图片 22"/>
+            <wp:cNvGraphicFramePr>
+              <a:graphicFrameLocks xmlns:a="http://schemas.openxmlformats.org/drawingml/2006/main" noChangeAspect="1"/>
+            </wp:cNvGraphicFramePr>
+            <a:graphic xmlns:a="http://schemas.openxmlformats.org/drawingml/2006/main">
+              <a:graphicData uri="http://schemas.openxmlformats.org/drawingml/2006/picture">
+                <pic:pic xmlns:pic="http://schemas.openxmlformats.org/drawingml/2006/picture">
+                  <pic:nvPicPr>
+                    <pic:cNvPr id="1" name=""/>
+                    <pic:cNvPicPr/>
+                  </pic:nvPicPr>
+                  <pic:blipFill>
+                    <a:blip r:embed="rId36"/>
+                    <a:stretch>
+                      <a:fillRect/>
+                    </a:stretch>
+                  </pic:blipFill>
+                  <pic:spPr>
+                    <a:xfrm>
+                      <a:off x="0" y="0"/>
+                      <a:ext cx="5274310" cy="527050"/>
+                    </a:xfrm>
+                    <a:prstGeom prst="rect">
+                      <a:avLst/>
+                    </a:prstGeom>
+                  </pic:spPr>
+                </pic:pic>
+              </a:graphicData>
+            </a:graphic>
+          </wp:inline>
+        </w:drawing>
+      </w:r>
+    </w:p>
+    <w:p>
+      <w:pPr>
+        <w:widowControl/>
+        <w:jc w:val="left"/>
+        <w:rPr>
+          <w:rFonts w:hint="eastAsia"/>
+          <w:b/>
+          <w:bCs/>
+          <w:szCs w:val="21"/>
+        </w:rPr>
+      </w:pPr>
     </w:p>
     <w:sectPr>
       <w:pgSz w:w="11906" w:h="16838"/>

</xml_diff>